<commit_message>
adicionei o print da tela do painel de controle do computador com o nome e RA e mostrando a hora
</commit_message>
<xml_diff>
--- a/atividade_introducao/dados_do_usuario.docx
+++ b/atividade_introducao/dados_do_usuario.docx
@@ -3,22 +3,138 @@
 <w:document xmlns:wpc="http://schemas.microsoft.com/office/word/2010/wordprocessingCanvas" xmlns:cx="http://schemas.microsoft.com/office/drawing/2014/chartex" xmlns:cx1="http://schemas.microsoft.com/office/drawing/2015/9/8/chartex" xmlns:cx2="http://schemas.microsoft.com/office/drawing/2015/10/21/chartex" xmlns:cx3="http://schemas.microsoft.com/office/drawing/2016/5/9/chartex" xmlns:cx4="http://schemas.microsoft.com/office/drawing/2016/5/10/chartex" xmlns:cx5="http://schemas.microsoft.com/office/drawing/2016/5/11/chartex" xmlns:cx6="http://schemas.microsoft.com/office/drawing/2016/5/12/chartex" xmlns:cx7="http://schemas.microsoft.com/office/drawing/2016/5/13/chartex" xmlns:cx8="http://schemas.microsoft.com/office/drawing/2016/5/14/chartex" xmlns:mc="http://schemas.openxmlformats.org/markup-compatibility/2006" xmlns:aink="http://schemas.microsoft.com/office/drawing/2016/ink" xmlns:am3d="http://schemas.microsoft.com/office/drawing/2017/model3d" xmlns:o="urn:schemas-microsoft-com:office:office" xmlns:r="http://schemas.openxmlformats.org/officeDocument/2006/relationships" xmlns:m="http://schemas.openxmlformats.org/officeDocument/2006/math" xmlns:v="urn:schemas-microsoft-com:vml" xmlns:wp14="http://schemas.microsoft.com/office/word/2010/wordprocessingDrawing" xmlns:wp="http://schemas.openxmlformats.org/drawingml/2006/wordprocessingDrawing" xmlns:w10="urn:schemas-microsoft-com:office:word" xmlns:w="http://schemas.openxmlformats.org/wordprocessingml/2006/main" xmlns:w14="http://schemas.microsoft.com/office/word/2010/wordml" xmlns:w15="http://schemas.microsoft.com/office/word/2012/wordml" xmlns:w16cex="http://schemas.microsoft.com/office/word/2018/wordml/cex" xmlns:w16cid="http://schemas.microsoft.com/office/word/2016/wordml/cid" xmlns:w16="http://schemas.microsoft.com/office/word/2018/wordml" xmlns:w16sdtdh="http://schemas.microsoft.com/office/word/2020/wordml/sdtdatahash" xmlns:w16se="http://schemas.microsoft.com/office/word/2015/wordml/symex" xmlns:wpg="http://schemas.microsoft.com/office/word/2010/wordprocessingGroup" xmlns:wpi="http://schemas.microsoft.com/office/word/2010/wordprocessingInk" xmlns:wne="http://schemas.microsoft.com/office/word/2006/wordml" xmlns:wps="http://schemas.microsoft.com/office/word/2010/wordprocessingShape" mc:Ignorable="w14 w15 w16se w16cid w16 w16cex w16sdtdh wp14">
   <w:body>
     <w:p>
+      <w:pPr>
+        <w:rPr>
+          <w:sz w:val="32"/>
+          <w:szCs w:val="32"/>
+        </w:rPr>
+      </w:pPr>
       <w:r>
+        <w:rPr>
+          <w:b/>
+          <w:bCs/>
+          <w:sz w:val="32"/>
+          <w:szCs w:val="32"/>
+        </w:rPr>
+        <w:t xml:space="preserve">Nome: </w:t>
+      </w:r>
+      <w:r>
+        <w:rPr>
+          <w:sz w:val="32"/>
+          <w:szCs w:val="32"/>
+        </w:rPr>
         <w:t xml:space="preserve">Zaqueu </w:t>
       </w:r>
       <w:proofErr w:type="spellStart"/>
       <w:r>
+        <w:rPr>
+          <w:sz w:val="32"/>
+          <w:szCs w:val="32"/>
+        </w:rPr>
         <w:t>Adil</w:t>
       </w:r>
       <w:proofErr w:type="spellEnd"/>
       <w:r>
+        <w:rPr>
+          <w:sz w:val="32"/>
+          <w:szCs w:val="32"/>
+        </w:rPr>
         <w:t xml:space="preserve"> Gomes Luzia</w:t>
       </w:r>
     </w:p>
     <w:p>
+      <w:pPr>
+        <w:rPr>
+          <w:sz w:val="32"/>
+          <w:szCs w:val="32"/>
+        </w:rPr>
+      </w:pPr>
       <w:r>
-        <w:t>RA 1460682123015</w:t>
+        <w:rPr>
+          <w:b/>
+          <w:bCs/>
+          <w:sz w:val="32"/>
+          <w:szCs w:val="32"/>
+        </w:rPr>
+        <w:t xml:space="preserve">RA </w:t>
       </w:r>
+      <w:r>
+        <w:rPr>
+          <w:sz w:val="32"/>
+          <w:szCs w:val="32"/>
+        </w:rPr>
+        <w:t>1460682123015</w:t>
+      </w:r>
+    </w:p>
+    <w:p>
+      <w:pPr>
+        <w:rPr>
+          <w:b/>
+          <w:bCs/>
+          <w:sz w:val="32"/>
+          <w:szCs w:val="32"/>
+        </w:rPr>
+      </w:pPr>
+      <w:r>
+        <w:rPr>
+          <w:noProof/>
+        </w:rPr>
+        <w:drawing>
+          <wp:inline distT="0" distB="0" distL="0" distR="0" wp14:anchorId="3E033996" wp14:editId="7E48117C">
+            <wp:extent cx="5400040" cy="3037840"/>
+            <wp:effectExtent l="0" t="0" r="0" b="0"/>
+            <wp:docPr id="1" name="Imagem 1" descr="Interface gráfica do usuário, Aplicativo, Word&#10;&#10;Descrição gerada automaticamente"/>
+            <wp:cNvGraphicFramePr>
+              <a:graphicFrameLocks xmlns:a="http://schemas.openxmlformats.org/drawingml/2006/main" noChangeAspect="1"/>
+            </wp:cNvGraphicFramePr>
+            <a:graphic xmlns:a="http://schemas.openxmlformats.org/drawingml/2006/main">
+              <a:graphicData uri="http://schemas.openxmlformats.org/drawingml/2006/picture">
+                <pic:pic xmlns:pic="http://schemas.openxmlformats.org/drawingml/2006/picture">
+                  <pic:nvPicPr>
+                    <pic:cNvPr id="1" name="Imagem 1" descr="Interface gráfica do usuário, Aplicativo, Word&#10;&#10;Descrição gerada automaticamente"/>
+                    <pic:cNvPicPr/>
+                  </pic:nvPicPr>
+                  <pic:blipFill>
+                    <a:blip r:embed="rId4"/>
+                    <a:stretch>
+                      <a:fillRect/>
+                    </a:stretch>
+                  </pic:blipFill>
+                  <pic:spPr>
+                    <a:xfrm>
+                      <a:off x="0" y="0"/>
+                      <a:ext cx="5400040" cy="3037840"/>
+                    </a:xfrm>
+                    <a:prstGeom prst="rect">
+                      <a:avLst/>
+                    </a:prstGeom>
+                  </pic:spPr>
+                </pic:pic>
+              </a:graphicData>
+            </a:graphic>
+          </wp:inline>
+        </w:drawing>
+      </w:r>
+    </w:p>
+    <w:p>
+      <w:pPr>
+        <w:rPr>
+          <w:b/>
+          <w:bCs/>
+          <w:sz w:val="32"/>
+          <w:szCs w:val="32"/>
+        </w:rPr>
+      </w:pPr>
+    </w:p>
+    <w:p>
+      <w:pPr>
+        <w:rPr>
+          <w:b/>
+          <w:bCs/>
+          <w:sz w:val="32"/>
+          <w:szCs w:val="32"/>
+        </w:rPr>
+      </w:pPr>
     </w:p>
     <w:sectPr>
       <w:pgSz w:w="11906" w:h="16838"/>
@@ -153,6 +269,7 @@
     <w:lsdException w:name="HTML Sample" w:semiHidden="1" w:unhideWhenUsed="1"/>
     <w:lsdException w:name="HTML Typewriter" w:semiHidden="1" w:unhideWhenUsed="1"/>
     <w:lsdException w:name="HTML Variable" w:semiHidden="1" w:unhideWhenUsed="1"/>
+    <w:lsdException w:name="Normal Table" w:semiHidden="1" w:unhideWhenUsed="1"/>
     <w:lsdException w:name="annotation subject" w:semiHidden="1" w:unhideWhenUsed="1"/>
     <w:lsdException w:name="No List" w:semiHidden="1" w:unhideWhenUsed="1"/>
     <w:lsdException w:name="Outline List 1" w:semiHidden="1" w:unhideWhenUsed="1"/>
@@ -198,9 +315,11 @@
     <w:lsdException w:name="Table Subtle 1" w:semiHidden="1" w:unhideWhenUsed="1"/>
     <w:lsdException w:name="Table Subtle 2" w:semiHidden="1" w:unhideWhenUsed="1"/>
     <w:lsdException w:name="Table Web 1" w:semiHidden="1" w:unhideWhenUsed="1"/>
+    <w:lsdException w:name="Table Web 2" w:semiHidden="1" w:unhideWhenUsed="1"/>
     <w:lsdException w:name="Table Web 3" w:semiHidden="1" w:unhideWhenUsed="1"/>
     <w:lsdException w:name="Balloon Text" w:semiHidden="1" w:unhideWhenUsed="1"/>
     <w:lsdException w:name="Table Grid" w:uiPriority="39"/>
+    <w:lsdException w:name="Table Theme" w:semiHidden="1" w:unhideWhenUsed="1"/>
     <w:lsdException w:name="Placeholder Text" w:semiHidden="1"/>
     <w:lsdException w:name="No Spacing" w:uiPriority="1" w:qFormat="1"/>
     <w:lsdException w:name="Light Shading" w:uiPriority="60"/>

</xml_diff>

<commit_message>
prints do Word, Excel, Powerpoint e Python devidamente instalados
</commit_message>
<xml_diff>
--- a/atividade_introducao/dados_do_usuario.docx
+++ b/atividade_introducao/dados_do_usuario.docx
@@ -23,23 +23,7 @@
           <w:sz w:val="32"/>
           <w:szCs w:val="32"/>
         </w:rPr>
-        <w:t xml:space="preserve">Zaqueu </w:t>
-      </w:r>
-      <w:proofErr w:type="spellStart"/>
-      <w:r>
-        <w:rPr>
-          <w:sz w:val="32"/>
-          <w:szCs w:val="32"/>
-        </w:rPr>
-        <w:t>Adil</w:t>
-      </w:r>
-      <w:proofErr w:type="spellEnd"/>
-      <w:r>
-        <w:rPr>
-          <w:sz w:val="32"/>
-          <w:szCs w:val="32"/>
-        </w:rPr>
-        <w:t xml:space="preserve"> Gomes Luzia</w:t>
+        <w:t>Zaqueu Adil Gomes Luzia</w:t>
       </w:r>
     </w:p>
     <w:p>
@@ -119,22 +103,318 @@
     <w:p>
       <w:pPr>
         <w:rPr>
-          <w:b/>
-          <w:bCs/>
-          <w:sz w:val="32"/>
-          <w:szCs w:val="32"/>
-        </w:rPr>
-      </w:pPr>
-    </w:p>
-    <w:p>
-      <w:pPr>
-        <w:rPr>
-          <w:b/>
-          <w:bCs/>
-          <w:sz w:val="32"/>
-          <w:szCs w:val="32"/>
-        </w:rPr>
-      </w:pPr>
+          <w:sz w:val="32"/>
+          <w:szCs w:val="32"/>
+        </w:rPr>
+      </w:pPr>
+      <w:r>
+        <w:rPr>
+          <w:sz w:val="32"/>
+          <w:szCs w:val="32"/>
+        </w:rPr>
+        <w:t>Painel de controle</w:t>
+      </w:r>
+    </w:p>
+    <w:p>
+      <w:pPr>
+        <w:rPr>
+          <w:b/>
+          <w:bCs/>
+          <w:sz w:val="32"/>
+          <w:szCs w:val="32"/>
+        </w:rPr>
+      </w:pPr>
+    </w:p>
+    <w:p>
+      <w:pPr>
+        <w:rPr>
+          <w:b/>
+          <w:bCs/>
+          <w:sz w:val="32"/>
+          <w:szCs w:val="32"/>
+        </w:rPr>
+      </w:pPr>
+      <w:r>
+        <w:rPr>
+          <w:noProof/>
+        </w:rPr>
+        <w:drawing>
+          <wp:inline distT="0" distB="0" distL="0" distR="0" wp14:anchorId="132C8058" wp14:editId="349FA140">
+            <wp:extent cx="5400040" cy="3037840"/>
+            <wp:effectExtent l="0" t="0" r="0" b="0"/>
+            <wp:docPr id="2" name="Imagem 2" descr="Interface gráfica do usuário, Aplicativo, Word&#10;&#10;Descrição gerada automaticamente"/>
+            <wp:cNvGraphicFramePr>
+              <a:graphicFrameLocks xmlns:a="http://schemas.openxmlformats.org/drawingml/2006/main" noChangeAspect="1"/>
+            </wp:cNvGraphicFramePr>
+            <a:graphic xmlns:a="http://schemas.openxmlformats.org/drawingml/2006/main">
+              <a:graphicData uri="http://schemas.openxmlformats.org/drawingml/2006/picture">
+                <pic:pic xmlns:pic="http://schemas.openxmlformats.org/drawingml/2006/picture">
+                  <pic:nvPicPr>
+                    <pic:cNvPr id="2" name="Imagem 2" descr="Interface gráfica do usuário, Aplicativo, Word&#10;&#10;Descrição gerada automaticamente"/>
+                    <pic:cNvPicPr/>
+                  </pic:nvPicPr>
+                  <pic:blipFill>
+                    <a:blip r:embed="rId5"/>
+                    <a:stretch>
+                      <a:fillRect/>
+                    </a:stretch>
+                  </pic:blipFill>
+                  <pic:spPr>
+                    <a:xfrm>
+                      <a:off x="0" y="0"/>
+                      <a:ext cx="5400040" cy="3037840"/>
+                    </a:xfrm>
+                    <a:prstGeom prst="rect">
+                      <a:avLst/>
+                    </a:prstGeom>
+                  </pic:spPr>
+                </pic:pic>
+              </a:graphicData>
+            </a:graphic>
+          </wp:inline>
+        </w:drawing>
+      </w:r>
+    </w:p>
+    <w:p>
+      <w:pPr>
+        <w:rPr>
+          <w:b/>
+          <w:bCs/>
+          <w:color w:val="00B050"/>
+          <w:sz w:val="32"/>
+          <w:szCs w:val="32"/>
+        </w:rPr>
+      </w:pPr>
+      <w:r>
+        <w:rPr>
+          <w:b/>
+          <w:bCs/>
+          <w:color w:val="00B050"/>
+          <w:sz w:val="32"/>
+          <w:szCs w:val="32"/>
+        </w:rPr>
+        <w:t xml:space="preserve">Excel </w:t>
+      </w:r>
+    </w:p>
+    <w:p>
+      <w:pPr>
+        <w:rPr>
+          <w:b/>
+          <w:bCs/>
+          <w:sz w:val="32"/>
+          <w:szCs w:val="32"/>
+        </w:rPr>
+      </w:pPr>
+    </w:p>
+    <w:p>
+      <w:pPr>
+        <w:rPr>
+          <w:b/>
+          <w:bCs/>
+          <w:sz w:val="32"/>
+          <w:szCs w:val="32"/>
+        </w:rPr>
+      </w:pPr>
+      <w:r>
+        <w:rPr>
+          <w:noProof/>
+        </w:rPr>
+        <w:lastRenderedPageBreak/>
+        <w:drawing>
+          <wp:inline distT="0" distB="0" distL="0" distR="0" wp14:anchorId="45332291" wp14:editId="55D3BC1F">
+            <wp:extent cx="5400040" cy="3037840"/>
+            <wp:effectExtent l="0" t="0" r="0" b="0"/>
+            <wp:docPr id="3" name="Imagem 3" descr="Interface gráfica do usuário, Aplicativo, Word&#10;&#10;Descrição gerada automaticamente"/>
+            <wp:cNvGraphicFramePr>
+              <a:graphicFrameLocks xmlns:a="http://schemas.openxmlformats.org/drawingml/2006/main" noChangeAspect="1"/>
+            </wp:cNvGraphicFramePr>
+            <a:graphic xmlns:a="http://schemas.openxmlformats.org/drawingml/2006/main">
+              <a:graphicData uri="http://schemas.openxmlformats.org/drawingml/2006/picture">
+                <pic:pic xmlns:pic="http://schemas.openxmlformats.org/drawingml/2006/picture">
+                  <pic:nvPicPr>
+                    <pic:cNvPr id="3" name="Imagem 3" descr="Interface gráfica do usuário, Aplicativo, Word&#10;&#10;Descrição gerada automaticamente"/>
+                    <pic:cNvPicPr/>
+                  </pic:nvPicPr>
+                  <pic:blipFill>
+                    <a:blip r:embed="rId6"/>
+                    <a:stretch>
+                      <a:fillRect/>
+                    </a:stretch>
+                  </pic:blipFill>
+                  <pic:spPr>
+                    <a:xfrm>
+                      <a:off x="0" y="0"/>
+                      <a:ext cx="5400040" cy="3037840"/>
+                    </a:xfrm>
+                    <a:prstGeom prst="rect">
+                      <a:avLst/>
+                    </a:prstGeom>
+                  </pic:spPr>
+                </pic:pic>
+              </a:graphicData>
+            </a:graphic>
+          </wp:inline>
+        </w:drawing>
+      </w:r>
+    </w:p>
+    <w:p>
+      <w:pPr>
+        <w:rPr>
+          <w:sz w:val="32"/>
+          <w:szCs w:val="32"/>
+        </w:rPr>
+      </w:pPr>
+      <w:r>
+        <w:rPr>
+          <w:sz w:val="32"/>
+          <w:szCs w:val="32"/>
+        </w:rPr>
+        <w:t xml:space="preserve">Aqui estão </w:t>
+      </w:r>
+      <w:r>
+        <w:rPr>
+          <w:sz w:val="32"/>
+          <w:szCs w:val="32"/>
+        </w:rPr>
+        <w:t>o</w:t>
+      </w:r>
+      <w:r>
+        <w:rPr>
+          <w:sz w:val="32"/>
+          <w:szCs w:val="32"/>
+        </w:rPr>
+        <w:t xml:space="preserve"> </w:t>
+      </w:r>
+      <w:r>
+        <w:rPr>
+          <w:b/>
+          <w:bCs/>
+          <w:color w:val="FFC000" w:themeColor="accent4"/>
+          <w:sz w:val="32"/>
+          <w:szCs w:val="32"/>
+        </w:rPr>
+        <w:t>Python 3.9</w:t>
+      </w:r>
+      <w:r>
+        <w:rPr>
+          <w:color w:val="FFC000" w:themeColor="accent4"/>
+          <w:sz w:val="32"/>
+          <w:szCs w:val="32"/>
+        </w:rPr>
+        <w:t xml:space="preserve"> </w:t>
+      </w:r>
+      <w:r>
+        <w:rPr>
+          <w:sz w:val="32"/>
+          <w:szCs w:val="32"/>
+        </w:rPr>
+        <w:t xml:space="preserve">, </w:t>
+      </w:r>
+      <w:r>
+        <w:rPr>
+          <w:b/>
+          <w:bCs/>
+          <w:color w:val="FF0000"/>
+          <w:sz w:val="32"/>
+          <w:szCs w:val="32"/>
+        </w:rPr>
+        <w:t>Project</w:t>
+      </w:r>
+      <w:r>
+        <w:rPr>
+          <w:sz w:val="32"/>
+          <w:szCs w:val="32"/>
+        </w:rPr>
+        <w:t xml:space="preserve"> e </w:t>
+      </w:r>
+      <w:r>
+        <w:rPr>
+          <w:b/>
+          <w:bCs/>
+          <w:sz w:val="32"/>
+          <w:szCs w:val="32"/>
+        </w:rPr>
+        <w:t>Power Point</w:t>
+      </w:r>
+    </w:p>
+    <w:p>
+      <w:pPr>
+        <w:rPr>
+          <w:b/>
+          <w:bCs/>
+          <w:sz w:val="32"/>
+          <w:szCs w:val="32"/>
+        </w:rPr>
+      </w:pPr>
+    </w:p>
+    <w:p>
+      <w:pPr>
+        <w:rPr>
+          <w:b/>
+          <w:bCs/>
+          <w:sz w:val="32"/>
+          <w:szCs w:val="32"/>
+        </w:rPr>
+      </w:pPr>
+      <w:r>
+        <w:rPr>
+          <w:noProof/>
+        </w:rPr>
+        <w:drawing>
+          <wp:inline distT="0" distB="0" distL="0" distR="0" wp14:anchorId="295553E2" wp14:editId="70183282">
+            <wp:extent cx="5400040" cy="3037840"/>
+            <wp:effectExtent l="0" t="0" r="0" b="0"/>
+            <wp:docPr id="4" name="Imagem 4" descr="Interface gráfica do usuário, Texto, Aplicativo, Teams&#10;&#10;Descrição gerada automaticamente"/>
+            <wp:cNvGraphicFramePr>
+              <a:graphicFrameLocks xmlns:a="http://schemas.openxmlformats.org/drawingml/2006/main" noChangeAspect="1"/>
+            </wp:cNvGraphicFramePr>
+            <a:graphic xmlns:a="http://schemas.openxmlformats.org/drawingml/2006/main">
+              <a:graphicData uri="http://schemas.openxmlformats.org/drawingml/2006/picture">
+                <pic:pic xmlns:pic="http://schemas.openxmlformats.org/drawingml/2006/picture">
+                  <pic:nvPicPr>
+                    <pic:cNvPr id="4" name="Imagem 4" descr="Interface gráfica do usuário, Texto, Aplicativo, Teams&#10;&#10;Descrição gerada automaticamente"/>
+                    <pic:cNvPicPr/>
+                  </pic:nvPicPr>
+                  <pic:blipFill>
+                    <a:blip r:embed="rId7"/>
+                    <a:stretch>
+                      <a:fillRect/>
+                    </a:stretch>
+                  </pic:blipFill>
+                  <pic:spPr>
+                    <a:xfrm>
+                      <a:off x="0" y="0"/>
+                      <a:ext cx="5400040" cy="3037840"/>
+                    </a:xfrm>
+                    <a:prstGeom prst="rect">
+                      <a:avLst/>
+                    </a:prstGeom>
+                  </pic:spPr>
+                </pic:pic>
+              </a:graphicData>
+            </a:graphic>
+          </wp:inline>
+        </w:drawing>
+      </w:r>
+    </w:p>
+    <w:p>
+      <w:pPr>
+        <w:rPr>
+          <w:b/>
+          <w:bCs/>
+          <w:sz w:val="32"/>
+          <w:szCs w:val="32"/>
+        </w:rPr>
+      </w:pPr>
+      <w:r>
+        <w:rPr>
+          <w:b/>
+          <w:bCs/>
+          <w:sz w:val="32"/>
+          <w:szCs w:val="32"/>
+        </w:rPr>
+        <w:t>Word</w:t>
+      </w:r>
     </w:p>
     <w:sectPr>
       <w:pgSz w:w="11906" w:h="16838"/>

</xml_diff>

<commit_message>
adicionei o print do IP no Pront de comando
</commit_message>
<xml_diff>
--- a/atividade_introducao/dados_do_usuario.docx
+++ b/atividade_introducao/dados_do_usuario.docx
@@ -23,7 +23,23 @@
           <w:sz w:val="32"/>
           <w:szCs w:val="32"/>
         </w:rPr>
-        <w:t>Zaqueu Adil Gomes Luzia</w:t>
+        <w:t xml:space="preserve">Zaqueu </w:t>
+      </w:r>
+      <w:proofErr w:type="spellStart"/>
+      <w:r>
+        <w:rPr>
+          <w:sz w:val="32"/>
+          <w:szCs w:val="32"/>
+        </w:rPr>
+        <w:t>Adil</w:t>
+      </w:r>
+      <w:proofErr w:type="spellEnd"/>
+      <w:r>
+        <w:rPr>
+          <w:sz w:val="32"/>
+          <w:szCs w:val="32"/>
+        </w:rPr>
+        <w:t xml:space="preserve"> Gomes Luzia</w:t>
       </w:r>
     </w:p>
     <w:p>
@@ -293,14 +309,25 @@
           <w:sz w:val="32"/>
           <w:szCs w:val="32"/>
         </w:rPr>
-        <w:t>Python 3.9</w:t>
-      </w:r>
-      <w:r>
-        <w:rPr>
+        <w:t xml:space="preserve">Python </w:t>
+      </w:r>
+      <w:proofErr w:type="gramStart"/>
+      <w:r>
+        <w:rPr>
+          <w:b/>
+          <w:bCs/>
           <w:color w:val="FFC000" w:themeColor="accent4"/>
           <w:sz w:val="32"/>
           <w:szCs w:val="32"/>
         </w:rPr>
+        <w:t>3.9</w:t>
+      </w:r>
+      <w:r>
+        <w:rPr>
+          <w:color w:val="FFC000" w:themeColor="accent4"/>
+          <w:sz w:val="32"/>
+          <w:szCs w:val="32"/>
+        </w:rPr>
         <w:t xml:space="preserve"> </w:t>
       </w:r>
       <w:r>
@@ -308,7 +335,15 @@
           <w:sz w:val="32"/>
           <w:szCs w:val="32"/>
         </w:rPr>
-        <w:t xml:space="preserve">, </w:t>
+        <w:t>,</w:t>
+      </w:r>
+      <w:proofErr w:type="gramEnd"/>
+      <w:r>
+        <w:rPr>
+          <w:sz w:val="32"/>
+          <w:szCs w:val="32"/>
+        </w:rPr>
+        <w:t xml:space="preserve"> </w:t>
       </w:r>
       <w:r>
         <w:rPr>
@@ -414,6 +449,118 @@
           <w:szCs w:val="32"/>
         </w:rPr>
         <w:t>Word</w:t>
+      </w:r>
+    </w:p>
+    <w:p>
+      <w:pPr>
+        <w:rPr>
+          <w:b/>
+          <w:bCs/>
+          <w:sz w:val="32"/>
+          <w:szCs w:val="32"/>
+        </w:rPr>
+      </w:pPr>
+    </w:p>
+    <w:p>
+      <w:pPr>
+        <w:rPr>
+          <w:b/>
+          <w:bCs/>
+          <w:sz w:val="32"/>
+          <w:szCs w:val="32"/>
+        </w:rPr>
+      </w:pPr>
+      <w:r>
+        <w:rPr>
+          <w:noProof/>
+        </w:rPr>
+        <w:lastRenderedPageBreak/>
+        <w:drawing>
+          <wp:inline distT="0" distB="0" distL="0" distR="0" wp14:anchorId="65D6C3C1" wp14:editId="0FEA9BF7">
+            <wp:extent cx="5400040" cy="3037840"/>
+            <wp:effectExtent l="0" t="0" r="0" b="0"/>
+            <wp:docPr id="5" name="Imagem 5" descr="Interface gráfica do usuário, Aplicativo&#10;&#10;Descrição gerada automaticamente"/>
+            <wp:cNvGraphicFramePr>
+              <a:graphicFrameLocks xmlns:a="http://schemas.openxmlformats.org/drawingml/2006/main" noChangeAspect="1"/>
+            </wp:cNvGraphicFramePr>
+            <a:graphic xmlns:a="http://schemas.openxmlformats.org/drawingml/2006/main">
+              <a:graphicData uri="http://schemas.openxmlformats.org/drawingml/2006/picture">
+                <pic:pic xmlns:pic="http://schemas.openxmlformats.org/drawingml/2006/picture">
+                  <pic:nvPicPr>
+                    <pic:cNvPr id="5" name="Imagem 5" descr="Interface gráfica do usuário, Aplicativo&#10;&#10;Descrição gerada automaticamente"/>
+                    <pic:cNvPicPr/>
+                  </pic:nvPicPr>
+                  <pic:blipFill>
+                    <a:blip r:embed="rId8"/>
+                    <a:stretch>
+                      <a:fillRect/>
+                    </a:stretch>
+                  </pic:blipFill>
+                  <pic:spPr>
+                    <a:xfrm>
+                      <a:off x="0" y="0"/>
+                      <a:ext cx="5400040" cy="3037840"/>
+                    </a:xfrm>
+                    <a:prstGeom prst="rect">
+                      <a:avLst/>
+                    </a:prstGeom>
+                  </pic:spPr>
+                </pic:pic>
+              </a:graphicData>
+            </a:graphic>
+          </wp:inline>
+        </w:drawing>
+      </w:r>
+    </w:p>
+    <w:p>
+      <w:pPr>
+        <w:rPr>
+          <w:sz w:val="32"/>
+          <w:szCs w:val="32"/>
+        </w:rPr>
+      </w:pPr>
+      <w:r>
+        <w:rPr>
+          <w:sz w:val="32"/>
+          <w:szCs w:val="32"/>
+        </w:rPr>
+        <w:t xml:space="preserve">Endereço </w:t>
+      </w:r>
+      <w:r>
+        <w:rPr>
+          <w:b/>
+          <w:bCs/>
+          <w:sz w:val="32"/>
+          <w:szCs w:val="32"/>
+        </w:rPr>
+        <w:t xml:space="preserve">IP </w:t>
+      </w:r>
+      <w:r>
+        <w:rPr>
+          <w:sz w:val="32"/>
+          <w:szCs w:val="32"/>
+        </w:rPr>
+        <w:t xml:space="preserve">no </w:t>
+      </w:r>
+      <w:proofErr w:type="spellStart"/>
+      <w:r>
+        <w:rPr>
+          <w:b/>
+          <w:bCs/>
+          <w:sz w:val="32"/>
+          <w:szCs w:val="32"/>
+        </w:rPr>
+        <w:t>Pront</w:t>
+      </w:r>
+      <w:proofErr w:type="spellEnd"/>
+      <w:r>
+        <w:rPr>
+          <w:b/>
+          <w:bCs/>
+          <w:sz w:val="32"/>
+          <w:szCs w:val="32"/>
+        </w:rPr>
+        <w:t xml:space="preserve"> de comando</w:t>
       </w:r>
     </w:p>
     <w:sectPr>

</xml_diff>